<commit_message>
faze 2 pair plot
</commit_message>
<xml_diff>
--- a/2.EDA/colums-describe.docx
+++ b/2.EDA/colums-describe.docx
@@ -6,18 +6,25 @@
       <w:pPr>
         <w:jc w:val="right"/>
       </w:pPr>
+      <w:proofErr w:type="spellStart"/>
       <w:r>
         <w:t>1.</w:t>
       </w:r>
       <w:r>
-        <w:t>Track:</w:t>
+        <w:t>Track</w:t>
+      </w:r>
+      <w:proofErr w:type="spellEnd"/>
+      <w:r>
+        <w:t>:</w:t>
       </w:r>
       <w:r>
         <w:t xml:space="preserve"> (</w:t>
       </w:r>
+      <w:proofErr w:type="spellStart"/>
       <w:r>
         <w:t>TrackId</w:t>
       </w:r>
+      <w:proofErr w:type="spellEnd"/>
       <w:r>
         <w:t>-</w:t>
       </w:r>
@@ -30,12 +37,17 @@
         </w:rPr>
         <w:t xml:space="preserve"> </w:t>
       </w:r>
+      <w:proofErr w:type="spellStart"/>
+      <w:proofErr w:type="gramStart"/>
       <w:r>
         <w:t>AlbumId</w:t>
       </w:r>
+      <w:proofErr w:type="spellEnd"/>
       <w:r>
         <w:t>(</w:t>
       </w:r>
+      <w:proofErr w:type="spellStart"/>
+      <w:proofErr w:type="gramEnd"/>
       <w:r>
         <w:rPr>
           <w:highlight w:val="darkGray"/>
@@ -48,6 +60,7 @@
         </w:rPr>
         <w:t>Id</w:t>
       </w:r>
+      <w:proofErr w:type="spellEnd"/>
       <w:r>
         <w:t>)-</w:t>
       </w:r>
@@ -60,9 +73,11 @@
         </w:rPr>
         <w:t xml:space="preserve"> </w:t>
       </w:r>
+      <w:proofErr w:type="spellStart"/>
       <w:r>
         <w:t>MediaTypeId</w:t>
       </w:r>
+      <w:proofErr w:type="spellEnd"/>
       <w:r>
         <w:t>-</w:t>
       </w:r>
@@ -75,9 +90,11 @@
         </w:rPr>
         <w:t xml:space="preserve"> </w:t>
       </w:r>
+      <w:proofErr w:type="spellStart"/>
       <w:r>
         <w:t>GenreId</w:t>
       </w:r>
+      <w:proofErr w:type="spellEnd"/>
       <w:r>
         <w:t>)</w:t>
       </w:r>
@@ -242,9 +259,11 @@
             <w:pPr>
               <w:jc w:val="center"/>
             </w:pPr>
+            <w:proofErr w:type="spellStart"/>
             <w:r>
               <w:t>Compposeer</w:t>
             </w:r>
+            <w:proofErr w:type="spellEnd"/>
           </w:p>
         </w:tc>
       </w:tr>
@@ -380,9 +399,11 @@
             <w:pPr>
               <w:jc w:val="center"/>
             </w:pPr>
+            <w:proofErr w:type="spellStart"/>
             <w:r>
               <w:t>unitprice</w:t>
             </w:r>
+            <w:proofErr w:type="spellEnd"/>
           </w:p>
         </w:tc>
       </w:tr>
@@ -673,9 +694,11 @@
             <w:pPr>
               <w:jc w:val="center"/>
             </w:pPr>
+            <w:proofErr w:type="spellStart"/>
             <w:r>
               <w:t>Mediatype</w:t>
             </w:r>
+            <w:proofErr w:type="spellEnd"/>
           </w:p>
         </w:tc>
       </w:tr>
@@ -692,23 +715,38 @@
       <w:pPr>
         <w:jc w:val="right"/>
       </w:pPr>
-      <w:r>
-        <w:t>2.invoice:</w:t>
+      <w:proofErr w:type="spellStart"/>
+      <w:r>
+        <w:t>2.invoice</w:t>
+      </w:r>
+      <w:proofErr w:type="spellEnd"/>
+      <w:r>
+        <w:t>:</w:t>
       </w:r>
     </w:p>
     <w:p>
       <w:pPr>
         <w:jc w:val="right"/>
       </w:pPr>
-      <w:r>
-        <w:t>Invoiceline:</w:t>
-      </w:r>
-      <w:r>
-        <w:t>(for track info)</w:t>
+      <w:proofErr w:type="spellStart"/>
+      <w:r>
+        <w:t>Invoiceline</w:t>
+      </w:r>
+      <w:proofErr w:type="spellEnd"/>
+      <w:r>
+        <w:t>:</w:t>
+      </w:r>
+      <w:r>
+        <w:t xml:space="preserve">(for track </w:t>
+      </w:r>
+      <w:proofErr w:type="gramStart"/>
+      <w:r>
+        <w:t>info)</w:t>
       </w:r>
       <w:r>
         <w:t>(</w:t>
       </w:r>
+      <w:proofErr w:type="gramEnd"/>
       <w:r>
         <w:rPr>
           <w:rFonts w:ascii="Consolas" w:hAnsi="Consolas"/>
@@ -718,15 +756,19 @@
         </w:rPr>
         <w:t xml:space="preserve"> </w:t>
       </w:r>
+      <w:proofErr w:type="spellStart"/>
       <w:r>
         <w:t>InvoiceLineId</w:t>
       </w:r>
+      <w:proofErr w:type="spellEnd"/>
       <w:r>
         <w:t xml:space="preserve">- </w:t>
       </w:r>
+      <w:proofErr w:type="spellStart"/>
       <w:r>
         <w:t>InvoiceId</w:t>
       </w:r>
+      <w:proofErr w:type="spellEnd"/>
       <w:r>
         <w:t xml:space="preserve"> –</w:t>
       </w:r>
@@ -739,9 +781,11 @@
         </w:rPr>
         <w:t xml:space="preserve"> </w:t>
       </w:r>
+      <w:proofErr w:type="spellStart"/>
       <w:r>
         <w:t>TrackId</w:t>
       </w:r>
+      <w:proofErr w:type="spellEnd"/>
       <w:r>
         <w:t>)</w:t>
       </w:r>
@@ -838,6 +882,13 @@
                 <w:rtl/>
               </w:rPr>
             </w:pPr>
+            <w:r>
+              <w:rPr>
+                <w:rFonts w:hint="cs"/>
+                <w:rtl/>
+              </w:rPr>
+              <w:t>نو پلات</w:t>
+            </w:r>
           </w:p>
         </w:tc>
         <w:tc>
@@ -917,6 +968,9 @@
               <w:jc w:val="center"/>
             </w:pPr>
             <w:r>
+              <w:rPr>
+                <w:highlight w:val="yellow"/>
+              </w:rPr>
               <w:t>quantity</w:t>
             </w:r>
           </w:p>
@@ -930,9 +984,11 @@
       <w:r>
         <w:t>Invoice:(</w:t>
       </w:r>
+      <w:proofErr w:type="spellStart"/>
       <w:r>
         <w:t>InvoiceId</w:t>
       </w:r>
+      <w:proofErr w:type="spellEnd"/>
       <w:r>
         <w:t>-</w:t>
       </w:r>
@@ -945,9 +1001,11 @@
         </w:rPr>
         <w:t xml:space="preserve"> </w:t>
       </w:r>
+      <w:proofErr w:type="spellStart"/>
       <w:r>
         <w:t>CustomerId</w:t>
       </w:r>
+      <w:proofErr w:type="spellEnd"/>
       <w:r>
         <w:t>)</w:t>
       </w:r>
@@ -1023,19 +1081,26 @@
             <w:pPr>
               <w:jc w:val="center"/>
             </w:pPr>
-          </w:p>
-        </w:tc>
-        <w:tc>
-          <w:tcPr>
-            <w:tcW w:w="3005" w:type="dxa"/>
-          </w:tcPr>
-          <w:p>
-            <w:pPr>
-              <w:jc w:val="center"/>
+            <w:r>
               <w:rPr>
                 <w:rFonts w:hint="cs"/>
                 <w:rtl/>
               </w:rPr>
+              <w:t>نو پلات</w:t>
+            </w:r>
+          </w:p>
+        </w:tc>
+        <w:tc>
+          <w:tcPr>
+            <w:tcW w:w="3005" w:type="dxa"/>
+          </w:tcPr>
+          <w:p>
+            <w:pPr>
+              <w:jc w:val="center"/>
+              <w:rPr>
+                <w:rFonts w:hint="cs"/>
+                <w:rtl/>
+              </w:rPr>
             </w:pPr>
             <w:r>
               <w:t>Num</w:t>
@@ -1049,8 +1114,15 @@
           <w:p>
             <w:pPr>
               <w:jc w:val="center"/>
-            </w:pPr>
-            <w:r>
+              <w:rPr>
+                <w:rFonts w:hint="cs"/>
+                <w:rtl/>
+              </w:rPr>
+            </w:pPr>
+            <w:r>
+              <w:rPr>
+                <w:highlight w:val="yellow"/>
+              </w:rPr>
               <w:t>Date</w:t>
             </w:r>
           </w:p>
@@ -1227,8 +1299,13 @@
               <w:jc w:val="center"/>
             </w:pPr>
             <w:r>
-              <w:t>B zipcode</w:t>
-            </w:r>
+              <w:t xml:space="preserve">B </w:t>
+            </w:r>
+            <w:proofErr w:type="spellStart"/>
+            <w:r>
+              <w:t>zipcode</w:t>
+            </w:r>
+            <w:proofErr w:type="spellEnd"/>
           </w:p>
         </w:tc>
       </w:tr>
@@ -1289,15 +1366,19 @@
       <w:pPr>
         <w:jc w:val="right"/>
       </w:pPr>
+      <w:proofErr w:type="spellStart"/>
       <w:r>
         <w:t>3.customer</w:t>
       </w:r>
+      <w:proofErr w:type="spellEnd"/>
       <w:r>
         <w:t xml:space="preserve"> (</w:t>
       </w:r>
+      <w:proofErr w:type="spellStart"/>
       <w:r>
         <w:t>CustomerId</w:t>
       </w:r>
+      <w:proofErr w:type="spellEnd"/>
       <w:r>
         <w:t>-</w:t>
       </w:r>
@@ -1310,9 +1391,11 @@
         </w:rPr>
         <w:t xml:space="preserve"> </w:t>
       </w:r>
+      <w:proofErr w:type="spellStart"/>
       <w:r>
         <w:t>SupportRepId</w:t>
       </w:r>
+      <w:proofErr w:type="spellEnd"/>
       <w:r>
         <w:t>)</w:t>
       </w:r>
@@ -1722,8 +1805,13 @@
               <w:jc w:val="center"/>
             </w:pPr>
             <w:r>
-              <w:t>B zipcode</w:t>
-            </w:r>
+              <w:t xml:space="preserve">B </w:t>
+            </w:r>
+            <w:proofErr w:type="spellStart"/>
+            <w:r>
+              <w:t>zipcode</w:t>
+            </w:r>
+            <w:proofErr w:type="spellEnd"/>
           </w:p>
         </w:tc>
       </w:tr>
@@ -1867,16 +1955,20 @@
       <w:pPr>
         <w:jc w:val="right"/>
       </w:pPr>
+      <w:proofErr w:type="spellStart"/>
       <w:r>
         <w:lastRenderedPageBreak/>
         <w:t>4.employee</w:t>
       </w:r>
+      <w:proofErr w:type="spellEnd"/>
       <w:r>
         <w:t xml:space="preserve"> (</w:t>
       </w:r>
+      <w:proofErr w:type="spellStart"/>
       <w:r>
         <w:t>EmployeeId</w:t>
       </w:r>
+      <w:proofErr w:type="spellEnd"/>
       <w:r>
         <w:t>-</w:t>
       </w:r>
@@ -1889,15 +1981,21 @@
         </w:rPr>
         <w:t xml:space="preserve"> </w:t>
       </w:r>
+      <w:proofErr w:type="spellStart"/>
+      <w:proofErr w:type="gramStart"/>
       <w:r>
         <w:t>ReportsTo</w:t>
       </w:r>
+      <w:proofErr w:type="spellEnd"/>
       <w:r>
         <w:t>(</w:t>
       </w:r>
+      <w:proofErr w:type="spellStart"/>
+      <w:proofErr w:type="gramEnd"/>
       <w:r>
         <w:t>SupportRepId</w:t>
       </w:r>
+      <w:proofErr w:type="spellEnd"/>
       <w:r>
         <w:t>))</w:t>
       </w:r>
@@ -2307,8 +2405,13 @@
               <w:jc w:val="center"/>
             </w:pPr>
             <w:r>
-              <w:t>B zipcode</w:t>
-            </w:r>
+              <w:t xml:space="preserve">B </w:t>
+            </w:r>
+            <w:proofErr w:type="spellStart"/>
+            <w:r>
+              <w:t>zipcode</w:t>
+            </w:r>
+            <w:proofErr w:type="spellEnd"/>
           </w:p>
         </w:tc>
       </w:tr>

</xml_diff>